<commit_message>
format doc and converted to pdf
</commit_message>
<xml_diff>
--- a/Assignment4.docx
+++ b/Assignment4.docx
@@ -9,11 +9,19 @@
           <w:szCs w:val="24"/>
         </w:rPr>
       </w:pPr>
-      <w:r>
-        <w:rPr>
-          <w:szCs w:val="24"/>
-        </w:rPr>
-        <w:t>Duy Do</w:t>
+      <w:proofErr w:type="spellStart"/>
+      <w:r>
+        <w:rPr>
+          <w:szCs w:val="24"/>
+        </w:rPr>
+        <w:t>Duy</w:t>
+      </w:r>
+      <w:proofErr w:type="spellEnd"/>
+      <w:r>
+        <w:rPr>
+          <w:szCs w:val="24"/>
+        </w:rPr>
+        <w:t xml:space="preserve"> Do</w:t>
       </w:r>
     </w:p>
     <w:p>
@@ -55,8 +63,30 @@
         <w:rPr>
           <w:szCs w:val="24"/>
         </w:rPr>
-        <w:t>Prof. Doina Bein</w:t>
-      </w:r>
+        <w:t xml:space="preserve">Prof. </w:t>
+      </w:r>
+      <w:proofErr w:type="spellStart"/>
+      <w:r>
+        <w:rPr>
+          <w:szCs w:val="24"/>
+        </w:rPr>
+        <w:t>Doina</w:t>
+      </w:r>
+      <w:proofErr w:type="spellEnd"/>
+      <w:r>
+        <w:rPr>
+          <w:szCs w:val="24"/>
+        </w:rPr>
+        <w:t xml:space="preserve"> </w:t>
+      </w:r>
+      <w:proofErr w:type="spellStart"/>
+      <w:r>
+        <w:rPr>
+          <w:szCs w:val="24"/>
+        </w:rPr>
+        <w:t>Bein</w:t>
+      </w:r>
+      <w:proofErr w:type="spellEnd"/>
     </w:p>
     <w:p>
       <w:pPr>
@@ -124,6 +154,7 @@
           <w:szCs w:val="24"/>
         </w:rPr>
       </w:pPr>
+      <w:proofErr w:type="spellStart"/>
       <w:r>
         <w:rPr>
           <w:b/>
@@ -131,6 +162,7 @@
         </w:rPr>
         <w:t>Pseudocode</w:t>
       </w:r>
+      <w:proofErr w:type="spellEnd"/>
     </w:p>
     <w:p>
       <w:pPr>
@@ -225,12 +257,21 @@
           <w:szCs w:val="24"/>
         </w:rPr>
       </w:pPr>
-      <w:r>
-        <w:rPr>
-          <w:color w:val="000000"/>
-          <w:szCs w:val="24"/>
-        </w:rPr>
-        <w:t xml:space="preserve">tablesize = 17       </w:t>
+      <w:proofErr w:type="spellStart"/>
+      <w:r>
+        <w:rPr>
+          <w:color w:val="000000"/>
+          <w:szCs w:val="24"/>
+        </w:rPr>
+        <w:t>tablesize</w:t>
+      </w:r>
+      <w:proofErr w:type="spellEnd"/>
+      <w:r>
+        <w:rPr>
+          <w:color w:val="000000"/>
+          <w:szCs w:val="24"/>
+        </w:rPr>
+        <w:t xml:space="preserve"> = 17       </w:t>
       </w:r>
       <w:r>
         <w:rPr>
@@ -262,7 +303,32 @@
           <w:color w:val="000000"/>
           <w:szCs w:val="24"/>
         </w:rPr>
-        <w:t xml:space="preserve">t[tablesize][2][255] </w:t>
+        <w:t>t[</w:t>
+      </w:r>
+      <w:proofErr w:type="spellStart"/>
+      <w:r>
+        <w:rPr>
+          <w:color w:val="000000"/>
+          <w:szCs w:val="24"/>
+        </w:rPr>
+        <w:t>tablesize</w:t>
+      </w:r>
+      <w:proofErr w:type="spellEnd"/>
+      <w:proofErr w:type="gramStart"/>
+      <w:r>
+        <w:rPr>
+          <w:color w:val="000000"/>
+          <w:szCs w:val="24"/>
+        </w:rPr>
+        <w:t>][</w:t>
+      </w:r>
+      <w:proofErr w:type="gramEnd"/>
+      <w:r>
+        <w:rPr>
+          <w:color w:val="000000"/>
+          <w:szCs w:val="24"/>
+        </w:rPr>
+        <w:t xml:space="preserve">2][255] </w:t>
       </w:r>
       <w:r>
         <w:rPr>
@@ -288,23 +354,15 @@
           <w:szCs w:val="24"/>
         </w:rPr>
       </w:pPr>
-      <w:r>
-        <w:rPr>
-          <w:color w:val="000000"/>
-          <w:szCs w:val="24"/>
-        </w:rPr>
-        <w:t>def place_in_hash_tables (string):</w:t>
-      </w:r>
-    </w:p>
-    <w:p>
-      <w:pPr>
-        <w:tabs>
-          <w:tab w:val="left" w:pos="529"/>
-        </w:tabs>
-        <w:rPr>
-          <w:szCs w:val="24"/>
-        </w:rPr>
-      </w:pPr>
+      <w:proofErr w:type="spellStart"/>
+      <w:r>
+        <w:rPr>
+          <w:color w:val="000000"/>
+          <w:szCs w:val="24"/>
+        </w:rPr>
+        <w:t>def</w:t>
+      </w:r>
+      <w:proofErr w:type="spellEnd"/>
       <w:r>
         <w:rPr>
           <w:color w:val="000000"/>
@@ -312,6 +370,39 @@
         </w:rPr>
         <w:t xml:space="preserve"> </w:t>
       </w:r>
+      <w:proofErr w:type="spellStart"/>
+      <w:r>
+        <w:rPr>
+          <w:color w:val="000000"/>
+          <w:szCs w:val="24"/>
+        </w:rPr>
+        <w:t>place_in_hash_tables</w:t>
+      </w:r>
+      <w:proofErr w:type="spellEnd"/>
+      <w:r>
+        <w:rPr>
+          <w:color w:val="000000"/>
+          <w:szCs w:val="24"/>
+        </w:rPr>
+        <w:t xml:space="preserve"> (string):</w:t>
+      </w:r>
+    </w:p>
+    <w:p>
+      <w:pPr>
+        <w:tabs>
+          <w:tab w:val="left" w:pos="529"/>
+        </w:tabs>
+        <w:rPr>
+          <w:szCs w:val="24"/>
+        </w:rPr>
+      </w:pPr>
+      <w:r>
+        <w:rPr>
+          <w:color w:val="000000"/>
+          <w:szCs w:val="24"/>
+        </w:rPr>
+        <w:t xml:space="preserve"> </w:t>
+      </w:r>
       <w:r>
         <w:rPr>
           <w:color w:val="AA0D91"/>
@@ -499,7 +590,54 @@
           <w:szCs w:val="24"/>
         </w:rPr>
         <w:tab/>
-        <w:t>pos = get_hash_value(string, index)</w:t>
+      </w:r>
+      <w:proofErr w:type="spellStart"/>
+      <w:r>
+        <w:rPr>
+          <w:color w:val="000000"/>
+          <w:szCs w:val="24"/>
+        </w:rPr>
+        <w:t>pos</w:t>
+      </w:r>
+      <w:proofErr w:type="spellEnd"/>
+      <w:r>
+        <w:rPr>
+          <w:color w:val="000000"/>
+          <w:szCs w:val="24"/>
+        </w:rPr>
+        <w:t xml:space="preserve"> = </w:t>
+      </w:r>
+      <w:proofErr w:type="spellStart"/>
+      <w:r>
+        <w:rPr>
+          <w:color w:val="000000"/>
+          <w:szCs w:val="24"/>
+        </w:rPr>
+        <w:t>get_hash_</w:t>
+      </w:r>
+      <w:proofErr w:type="gramStart"/>
+      <w:r>
+        <w:rPr>
+          <w:color w:val="000000"/>
+          <w:szCs w:val="24"/>
+        </w:rPr>
+        <w:t>value</w:t>
+      </w:r>
+      <w:proofErr w:type="spellEnd"/>
+      <w:r>
+        <w:rPr>
+          <w:color w:val="000000"/>
+          <w:szCs w:val="24"/>
+        </w:rPr>
+        <w:t>(</w:t>
+      </w:r>
+      <w:proofErr w:type="gramEnd"/>
+      <w:r>
+        <w:rPr>
+          <w:color w:val="000000"/>
+          <w:szCs w:val="24"/>
+        </w:rPr>
+        <w:t>string, index)</w:t>
       </w:r>
       <w:r>
         <w:rPr>
@@ -587,7 +725,38 @@
           <w:szCs w:val="24"/>
         </w:rPr>
         <w:tab/>
-        <w:t>while((!placed ) &amp;&amp; (counter &lt; 2*tablesize)):</w:t>
+      </w:r>
+      <w:proofErr w:type="gramStart"/>
+      <w:r>
+        <w:rPr>
+          <w:color w:val="000000"/>
+          <w:szCs w:val="24"/>
+        </w:rPr>
+        <w:t>while(</w:t>
+      </w:r>
+      <w:proofErr w:type="gramEnd"/>
+      <w:r>
+        <w:rPr>
+          <w:color w:val="000000"/>
+          <w:szCs w:val="24"/>
+        </w:rPr>
+        <w:t>(!placed ) &amp;&amp; (counter &lt; 2*</w:t>
+      </w:r>
+      <w:proofErr w:type="spellStart"/>
+      <w:r>
+        <w:rPr>
+          <w:color w:val="000000"/>
+          <w:szCs w:val="24"/>
+        </w:rPr>
+        <w:t>tablesize</w:t>
+      </w:r>
+      <w:proofErr w:type="spellEnd"/>
+      <w:r>
+        <w:rPr>
+          <w:color w:val="000000"/>
+          <w:szCs w:val="24"/>
+        </w:rPr>
+        <w:t>)):</w:t>
       </w:r>
     </w:p>
     <w:p>
@@ -627,7 +796,23 @@
           <w:szCs w:val="24"/>
         </w:rPr>
         <w:tab/>
-        <w:t># if the hash value at index &lt;pos&gt; in the &lt;index&gt; hash table is available, place the string there</w:t>
+        <w:t># if the hash value at index &lt;</w:t>
+      </w:r>
+      <w:proofErr w:type="spellStart"/>
+      <w:r>
+        <w:rPr>
+          <w:color w:val="FF0000"/>
+          <w:szCs w:val="24"/>
+        </w:rPr>
+        <w:t>pos</w:t>
+      </w:r>
+      <w:proofErr w:type="spellEnd"/>
+      <w:r>
+        <w:rPr>
+          <w:color w:val="FF0000"/>
+          <w:szCs w:val="24"/>
+        </w:rPr>
+        <w:t>&gt; in the &lt;index&gt; hash table is available, place the string there</w:t>
       </w:r>
     </w:p>
     <w:p>
@@ -666,7 +851,23 @@
           <w:szCs w:val="24"/>
         </w:rPr>
         <w:tab/>
-        <w:t>if t[pos][index] = 0</w:t>
+        <w:t>if t[</w:t>
+      </w:r>
+      <w:proofErr w:type="spellStart"/>
+      <w:r>
+        <w:rPr>
+          <w:color w:val="000000"/>
+          <w:szCs w:val="24"/>
+        </w:rPr>
+        <w:t>pos</w:t>
+      </w:r>
+      <w:proofErr w:type="spellEnd"/>
+      <w:r>
+        <w:rPr>
+          <w:color w:val="000000"/>
+          <w:szCs w:val="24"/>
+        </w:rPr>
+        <w:t>][index] = 0</w:t>
       </w:r>
       <w:r>
         <w:rPr>
@@ -726,7 +927,23 @@
           <w:szCs w:val="24"/>
         </w:rPr>
         <w:tab/>
-        <w:t xml:space="preserve">t[pos][index] = string </w:t>
+        <w:t>t[</w:t>
+      </w:r>
+      <w:proofErr w:type="spellStart"/>
+      <w:r>
+        <w:rPr>
+          <w:color w:val="000000"/>
+          <w:szCs w:val="24"/>
+        </w:rPr>
+        <w:t>pos</w:t>
+      </w:r>
+      <w:proofErr w:type="spellEnd"/>
+      <w:r>
+        <w:rPr>
+          <w:color w:val="000000"/>
+          <w:szCs w:val="24"/>
+        </w:rPr>
+        <w:t xml:space="preserve">][index] = string </w:t>
       </w:r>
       <w:r>
         <w:rPr>
@@ -882,7 +1099,23 @@
           <w:color w:val="FF0000"/>
           <w:szCs w:val="24"/>
         </w:rPr>
-        <w:t># if the entry at index &lt;pos&gt; in the &lt;index&gt; hash table is not available</w:t>
+        <w:t># if the entry at index &lt;</w:t>
+      </w:r>
+      <w:proofErr w:type="spellStart"/>
+      <w:r>
+        <w:rPr>
+          <w:color w:val="FF0000"/>
+          <w:szCs w:val="24"/>
+        </w:rPr>
+        <w:t>pos</w:t>
+      </w:r>
+      <w:proofErr w:type="spellEnd"/>
+      <w:r>
+        <w:rPr>
+          <w:color w:val="FF0000"/>
+          <w:szCs w:val="24"/>
+        </w:rPr>
+        <w:t>&gt; in the &lt;index&gt; hash table is not available</w:t>
       </w:r>
     </w:p>
     <w:p>
@@ -999,7 +1232,23 @@
           <w:szCs w:val="24"/>
         </w:rPr>
         <w:tab/>
-        <w:t>temp = t[pos][index]</w:t>
+        <w:t>temp = t[</w:t>
+      </w:r>
+      <w:proofErr w:type="spellStart"/>
+      <w:r>
+        <w:rPr>
+          <w:color w:val="000000"/>
+          <w:szCs w:val="24"/>
+        </w:rPr>
+        <w:t>pos</w:t>
+      </w:r>
+      <w:proofErr w:type="spellEnd"/>
+      <w:r>
+        <w:rPr>
+          <w:color w:val="000000"/>
+          <w:szCs w:val="24"/>
+        </w:rPr>
+        <w:t>][index]</w:t>
       </w:r>
     </w:p>
     <w:p>
@@ -1083,7 +1332,23 @@
           <w:color w:val="000000"/>
           <w:szCs w:val="24"/>
         </w:rPr>
-        <w:t>t[pos][index] = string</w:t>
+        <w:t>t[</w:t>
+      </w:r>
+      <w:proofErr w:type="spellStart"/>
+      <w:r>
+        <w:rPr>
+          <w:color w:val="000000"/>
+          <w:szCs w:val="24"/>
+        </w:rPr>
+        <w:t>pos</w:t>
+      </w:r>
+      <w:proofErr w:type="spellEnd"/>
+      <w:r>
+        <w:rPr>
+          <w:color w:val="000000"/>
+          <w:szCs w:val="24"/>
+        </w:rPr>
+        <w:t>][index] = string</w:t>
       </w:r>
     </w:p>
     <w:p>
@@ -1413,12 +1678,53 @@
         </w:rPr>
         <w:tab/>
       </w:r>
-      <w:r>
-        <w:rPr>
-          <w:color w:val="000000"/>
-          <w:szCs w:val="24"/>
-        </w:rPr>
-        <w:t>pos = get_hash_value(string, index)</w:t>
+      <w:proofErr w:type="spellStart"/>
+      <w:r>
+        <w:rPr>
+          <w:color w:val="000000"/>
+          <w:szCs w:val="24"/>
+        </w:rPr>
+        <w:t>pos</w:t>
+      </w:r>
+      <w:proofErr w:type="spellEnd"/>
+      <w:r>
+        <w:rPr>
+          <w:color w:val="000000"/>
+          <w:szCs w:val="24"/>
+        </w:rPr>
+        <w:t xml:space="preserve"> = </w:t>
+      </w:r>
+      <w:proofErr w:type="spellStart"/>
+      <w:r>
+        <w:rPr>
+          <w:color w:val="000000"/>
+          <w:szCs w:val="24"/>
+        </w:rPr>
+        <w:t>get_hash_</w:t>
+      </w:r>
+      <w:proofErr w:type="gramStart"/>
+      <w:r>
+        <w:rPr>
+          <w:color w:val="000000"/>
+          <w:szCs w:val="24"/>
+        </w:rPr>
+        <w:t>value</w:t>
+      </w:r>
+      <w:proofErr w:type="spellEnd"/>
+      <w:r>
+        <w:rPr>
+          <w:color w:val="000000"/>
+          <w:szCs w:val="24"/>
+        </w:rPr>
+        <w:t>(</w:t>
+      </w:r>
+      <w:proofErr w:type="gramEnd"/>
+      <w:r>
+        <w:rPr>
+          <w:color w:val="000000"/>
+          <w:szCs w:val="24"/>
+        </w:rPr>
+        <w:t>string, index)</w:t>
       </w:r>
     </w:p>
     <w:p>
@@ -1640,35 +1946,27 @@
           <w:szCs w:val="24"/>
         </w:rPr>
       </w:pPr>
-    </w:p>
-    <w:p>
-      <w:pPr>
-        <w:tabs>
-          <w:tab w:val="left" w:pos="529"/>
-        </w:tabs>
-        <w:rPr>
-          <w:szCs w:val="24"/>
-        </w:rPr>
-      </w:pPr>
+      <w:bookmarkStart w:id="0" w:name="_GoBack"/>
       <w:r>
         <w:rPr>
           <w:noProof/>
           <w:color w:val="FF0000"/>
           <w:szCs w:val="24"/>
         </w:rPr>
+        <w:lastRenderedPageBreak/>
         <mc:AlternateContent>
           <mc:Choice Requires="wps">
             <w:drawing>
-              <wp:anchor distT="0" distB="0" distL="114300" distR="114300" simplePos="0" relativeHeight="251660288" behindDoc="1" locked="0" layoutInCell="1" allowOverlap="1" wp14:anchorId="23F8B4BC" wp14:editId="6F38C979">
+              <wp:anchor distT="0" distB="0" distL="114300" distR="114300" simplePos="0" relativeHeight="251660288" behindDoc="1" locked="0" layoutInCell="1" allowOverlap="1" wp14:anchorId="23F8B4BC" wp14:editId="4DCC87F4">
                 <wp:simplePos x="0" y="0"/>
                 <wp:positionH relativeFrom="column">
-                  <wp:posOffset>-177165</wp:posOffset>
+                  <wp:posOffset>-177800</wp:posOffset>
                 </wp:positionH>
                 <wp:positionV relativeFrom="paragraph">
-                  <wp:posOffset>-111760</wp:posOffset>
+                  <wp:posOffset>63500</wp:posOffset>
                 </wp:positionV>
-                <wp:extent cx="6972300" cy="6400800"/>
-                <wp:effectExtent l="0" t="0" r="38100" b="25400"/>
+                <wp:extent cx="6972300" cy="7139940"/>
+                <wp:effectExtent l="0" t="0" r="38100" b="22860"/>
                 <wp:wrapNone/>
                 <wp:docPr id="6" name="Rectangle 6"/>
                 <wp:cNvGraphicFramePr/>
@@ -1679,7 +1977,7 @@
                       <wps:spPr>
                         <a:xfrm>
                           <a:off x="0" y="0"/>
-                          <a:ext cx="6972300" cy="6400800"/>
+                          <a:ext cx="6972300" cy="7139940"/>
                         </a:xfrm>
                         <a:prstGeom prst="rect">
                           <a:avLst/>
@@ -1708,16 +2006,30 @@
                     </wps:wsp>
                   </a:graphicData>
                 </a:graphic>
+                <wp14:sizeRelV relativeFrom="margin">
+                  <wp14:pctHeight>0</wp14:pctHeight>
+                </wp14:sizeRelV>
               </wp:anchor>
             </w:drawing>
           </mc:Choice>
           <mc:Fallback>
             <w:pict>
-              <v:rect w14:anchorId="6FA1DB2B" id="Rectangle_x0020_6" o:spid="_x0000_s1026" style="position:absolute;margin-left:-13.95pt;margin-top:-8.75pt;width:549pt;height:7in;z-index:-251656192;visibility:visible;mso-wrap-style:square;mso-wrap-distance-left:9pt;mso-wrap-distance-top:0;mso-wrap-distance-right:9pt;mso-wrap-distance-bottom:0;mso-position-horizontal:absolute;mso-position-horizontal-relative:text;mso-position-vertical:absolute;mso-position-vertical-relative:text;v-text-anchor:middle" o:gfxdata="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" fillcolor="white [3201]" strokecolor="black [3200]" strokeweight="1pt"/>
+              <v:rect w14:anchorId="010B29A2" id="Rectangle_x0020_6" o:spid="_x0000_s1026" style="position:absolute;margin-left:-14pt;margin-top:5pt;width:549pt;height:562.2pt;z-index:-251656192;visibility:visible;mso-wrap-style:square;mso-height-percent:0;mso-wrap-distance-left:9pt;mso-wrap-distance-top:0;mso-wrap-distance-right:9pt;mso-wrap-distance-bottom:0;mso-position-horizontal:absolute;mso-position-horizontal-relative:text;mso-position-vertical:absolute;mso-position-vertical-relative:text;mso-height-percent:0;mso-height-relative:margin;v-text-anchor:middle" o:gfxdata="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" fillcolor="white [3201]" strokecolor="black [3200]" strokeweight="1pt"/>
             </w:pict>
           </mc:Fallback>
         </mc:AlternateContent>
       </w:r>
+      <w:bookmarkEnd w:id="0"/>
+    </w:p>
+    <w:p>
+      <w:pPr>
+        <w:tabs>
+          <w:tab w:val="left" w:pos="529"/>
+        </w:tabs>
+        <w:rPr>
+          <w:szCs w:val="24"/>
+        </w:rPr>
+      </w:pPr>
       <w:r>
         <w:rPr>
           <w:color w:val="FF0000"/>
@@ -1735,12 +2047,53 @@
           <w:szCs w:val="24"/>
         </w:rPr>
       </w:pPr>
-      <w:r>
-        <w:rPr>
-          <w:color w:val="000000"/>
-          <w:szCs w:val="24"/>
-        </w:rPr>
-        <w:t>def get_hash_value(string, index):</w:t>
+      <w:proofErr w:type="spellStart"/>
+      <w:r>
+        <w:rPr>
+          <w:color w:val="000000"/>
+          <w:szCs w:val="24"/>
+        </w:rPr>
+        <w:t>def</w:t>
+      </w:r>
+      <w:proofErr w:type="spellEnd"/>
+      <w:r>
+        <w:rPr>
+          <w:color w:val="000000"/>
+          <w:szCs w:val="24"/>
+        </w:rPr>
+        <w:t xml:space="preserve"> </w:t>
+      </w:r>
+      <w:proofErr w:type="spellStart"/>
+      <w:r>
+        <w:rPr>
+          <w:color w:val="000000"/>
+          <w:szCs w:val="24"/>
+        </w:rPr>
+        <w:t>get_hash_</w:t>
+      </w:r>
+      <w:proofErr w:type="gramStart"/>
+      <w:r>
+        <w:rPr>
+          <w:color w:val="000000"/>
+          <w:szCs w:val="24"/>
+        </w:rPr>
+        <w:t>value</w:t>
+      </w:r>
+      <w:proofErr w:type="spellEnd"/>
+      <w:r>
+        <w:rPr>
+          <w:color w:val="000000"/>
+          <w:szCs w:val="24"/>
+        </w:rPr>
+        <w:t>(</w:t>
+      </w:r>
+      <w:proofErr w:type="gramEnd"/>
+      <w:r>
+        <w:rPr>
+          <w:color w:val="000000"/>
+          <w:szCs w:val="24"/>
+        </w:rPr>
+        <w:t>string, index):</w:t>
       </w:r>
     </w:p>
     <w:p>
@@ -1765,7 +2118,22 @@
           <w:szCs w:val="24"/>
         </w:rPr>
         <w:tab/>
-        <w:t>pos = 1</w:t>
+      </w:r>
+      <w:proofErr w:type="spellStart"/>
+      <w:r>
+        <w:rPr>
+          <w:color w:val="000000"/>
+          <w:szCs w:val="24"/>
+        </w:rPr>
+        <w:t>pos</w:t>
+      </w:r>
+      <w:proofErr w:type="spellEnd"/>
+      <w:r>
+        <w:rPr>
+          <w:color w:val="000000"/>
+          <w:szCs w:val="24"/>
+        </w:rPr>
+        <w:t xml:space="preserve"> = 1</w:t>
       </w:r>
     </w:p>
     <w:p>
@@ -1919,8 +2287,48 @@
           <w:szCs w:val="24"/>
         </w:rPr>
         <w:tab/>
-        <w:t>val = string[0] % tablesize</w:t>
-      </w:r>
+      </w:r>
+      <w:proofErr w:type="spellStart"/>
+      <w:r>
+        <w:rPr>
+          <w:color w:val="000000"/>
+          <w:szCs w:val="24"/>
+        </w:rPr>
+        <w:t>val</w:t>
+      </w:r>
+      <w:proofErr w:type="spellEnd"/>
+      <w:r>
+        <w:rPr>
+          <w:color w:val="000000"/>
+          <w:szCs w:val="24"/>
+        </w:rPr>
+        <w:t xml:space="preserve"> = </w:t>
+      </w:r>
+      <w:proofErr w:type="gramStart"/>
+      <w:r>
+        <w:rPr>
+          <w:color w:val="000000"/>
+          <w:szCs w:val="24"/>
+        </w:rPr>
+        <w:t>string[</w:t>
+      </w:r>
+      <w:proofErr w:type="gramEnd"/>
+      <w:r>
+        <w:rPr>
+          <w:color w:val="000000"/>
+          <w:szCs w:val="24"/>
+        </w:rPr>
+        <w:t xml:space="preserve">0] % </w:t>
+      </w:r>
+      <w:proofErr w:type="spellStart"/>
+      <w:r>
+        <w:rPr>
+          <w:color w:val="000000"/>
+          <w:szCs w:val="24"/>
+        </w:rPr>
+        <w:t>tablesize</w:t>
+      </w:r>
+      <w:proofErr w:type="spellEnd"/>
       <w:r>
         <w:rPr>
           <w:color w:val="000000"/>
@@ -2010,7 +2418,23 @@
           <w:szCs w:val="24"/>
         </w:rPr>
         <w:tab/>
-        <w:t>if len(string) == 1:</w:t>
+        <w:t xml:space="preserve">if </w:t>
+      </w:r>
+      <w:proofErr w:type="spellStart"/>
+      <w:r>
+        <w:rPr>
+          <w:color w:val="000000"/>
+          <w:szCs w:val="24"/>
+        </w:rPr>
+        <w:t>len</w:t>
+      </w:r>
+      <w:proofErr w:type="spellEnd"/>
+      <w:r>
+        <w:rPr>
+          <w:color w:val="000000"/>
+          <w:szCs w:val="24"/>
+        </w:rPr>
+        <w:t>(string) == 1:</w:t>
       </w:r>
       <w:r>
         <w:rPr>
@@ -2077,7 +2501,23 @@
           <w:szCs w:val="24"/>
         </w:rPr>
         <w:tab/>
-        <w:t>return val;</w:t>
+        <w:t xml:space="preserve">return </w:t>
+      </w:r>
+      <w:proofErr w:type="spellStart"/>
+      <w:r>
+        <w:rPr>
+          <w:color w:val="000000"/>
+          <w:szCs w:val="24"/>
+        </w:rPr>
+        <w:t>val</w:t>
+      </w:r>
+      <w:proofErr w:type="spellEnd"/>
+      <w:r>
+        <w:rPr>
+          <w:color w:val="000000"/>
+          <w:szCs w:val="24"/>
+        </w:rPr>
+        <w:t>;</w:t>
       </w:r>
     </w:p>
     <w:p>
@@ -2116,7 +2556,23 @@
           <w:szCs w:val="24"/>
         </w:rPr>
         <w:tab/>
-        <w:t>#if string contains &gt; 1 characters, loop iterates i from 1 to the last element of the string</w:t>
+        <w:t xml:space="preserve">#if string contains &gt; 1 characters, loop iterates </w:t>
+      </w:r>
+      <w:proofErr w:type="spellStart"/>
+      <w:r>
+        <w:rPr>
+          <w:color w:val="FF0000"/>
+          <w:szCs w:val="24"/>
+        </w:rPr>
+        <w:t>i</w:t>
+      </w:r>
+      <w:proofErr w:type="spellEnd"/>
+      <w:r>
+        <w:rPr>
+          <w:color w:val="FF0000"/>
+          <w:szCs w:val="24"/>
+        </w:rPr>
+        <w:t xml:space="preserve"> from 1 to the last element of the string</w:t>
       </w:r>
     </w:p>
     <w:p>
@@ -2155,7 +2611,55 @@
           <w:szCs w:val="24"/>
         </w:rPr>
         <w:tab/>
-        <w:t>for i in range(1, len(string)):</w:t>
+        <w:t xml:space="preserve">for </w:t>
+      </w:r>
+      <w:proofErr w:type="spellStart"/>
+      <w:r>
+        <w:rPr>
+          <w:color w:val="000000"/>
+          <w:szCs w:val="24"/>
+        </w:rPr>
+        <w:t>i</w:t>
+      </w:r>
+      <w:proofErr w:type="spellEnd"/>
+      <w:r>
+        <w:rPr>
+          <w:color w:val="000000"/>
+          <w:szCs w:val="24"/>
+        </w:rPr>
+        <w:t xml:space="preserve"> in </w:t>
+      </w:r>
+      <w:proofErr w:type="gramStart"/>
+      <w:r>
+        <w:rPr>
+          <w:color w:val="000000"/>
+          <w:szCs w:val="24"/>
+        </w:rPr>
+        <w:t>range(</w:t>
+      </w:r>
+      <w:proofErr w:type="gramEnd"/>
+      <w:r>
+        <w:rPr>
+          <w:color w:val="000000"/>
+          <w:szCs w:val="24"/>
+        </w:rPr>
+        <w:t xml:space="preserve">1, </w:t>
+      </w:r>
+      <w:proofErr w:type="spellStart"/>
+      <w:r>
+        <w:rPr>
+          <w:color w:val="000000"/>
+          <w:szCs w:val="24"/>
+        </w:rPr>
+        <w:t>len</w:t>
+      </w:r>
+      <w:proofErr w:type="spellEnd"/>
+      <w:r>
+        <w:rPr>
+          <w:color w:val="000000"/>
+          <w:szCs w:val="24"/>
+        </w:rPr>
+        <w:t>(string)):</w:t>
       </w:r>
       <w:r>
         <w:rPr>
@@ -2260,12 +2764,21 @@
         </w:rPr>
         <w:tab/>
       </w:r>
-      <w:r>
-        <w:rPr>
-          <w:color w:val="000000"/>
-          <w:szCs w:val="24"/>
-        </w:rPr>
-        <w:t>pos *= 37</w:t>
+      <w:proofErr w:type="spellStart"/>
+      <w:r>
+        <w:rPr>
+          <w:color w:val="000000"/>
+          <w:szCs w:val="24"/>
+        </w:rPr>
+        <w:t>pos</w:t>
+      </w:r>
+      <w:proofErr w:type="spellEnd"/>
+      <w:r>
+        <w:rPr>
+          <w:color w:val="000000"/>
+          <w:szCs w:val="24"/>
+        </w:rPr>
+        <w:t xml:space="preserve"> *= 37</w:t>
       </w:r>
     </w:p>
     <w:p>
@@ -2298,13 +2811,47 @@
         </w:rPr>
         <w:tab/>
       </w:r>
-      <w:r>
-        <w:rPr>
-          <w:color w:val="000000"/>
-          <w:szCs w:val="24"/>
-        </w:rPr>
-        <w:t>pos = pos % tablesize</w:t>
-      </w:r>
+      <w:proofErr w:type="spellStart"/>
+      <w:r>
+        <w:rPr>
+          <w:color w:val="000000"/>
+          <w:szCs w:val="24"/>
+        </w:rPr>
+        <w:t>pos</w:t>
+      </w:r>
+      <w:proofErr w:type="spellEnd"/>
+      <w:r>
+        <w:rPr>
+          <w:color w:val="000000"/>
+          <w:szCs w:val="24"/>
+        </w:rPr>
+        <w:t xml:space="preserve"> = </w:t>
+      </w:r>
+      <w:proofErr w:type="spellStart"/>
+      <w:r>
+        <w:rPr>
+          <w:color w:val="000000"/>
+          <w:szCs w:val="24"/>
+        </w:rPr>
+        <w:t>pos</w:t>
+      </w:r>
+      <w:proofErr w:type="spellEnd"/>
+      <w:r>
+        <w:rPr>
+          <w:color w:val="000000"/>
+          <w:szCs w:val="24"/>
+        </w:rPr>
+        <w:t xml:space="preserve"> % </w:t>
+      </w:r>
+      <w:proofErr w:type="spellStart"/>
+      <w:r>
+        <w:rPr>
+          <w:color w:val="000000"/>
+          <w:szCs w:val="24"/>
+        </w:rPr>
+        <w:t>tablesize</w:t>
+      </w:r>
+      <w:proofErr w:type="spellEnd"/>
       <w:r>
         <w:rPr>
           <w:color w:val="000000"/>
@@ -2395,20 +2942,55 @@
         </w:rPr>
         <w:tab/>
       </w:r>
-      <w:r>
-        <w:rPr>
-          <w:color w:val="000000"/>
-          <w:szCs w:val="24"/>
-        </w:rPr>
-        <w:t>val += string[i] * pos</w:t>
-      </w:r>
-    </w:p>
-    <w:p>
-      <w:pPr>
-        <w:tabs>
-          <w:tab w:val="left" w:pos="529"/>
-        </w:tabs>
-        <w:rPr>
+      <w:proofErr w:type="spellStart"/>
+      <w:r>
+        <w:rPr>
+          <w:color w:val="000000"/>
+          <w:szCs w:val="24"/>
+        </w:rPr>
+        <w:t>val</w:t>
+      </w:r>
+      <w:proofErr w:type="spellEnd"/>
+      <w:r>
+        <w:rPr>
+          <w:color w:val="000000"/>
+          <w:szCs w:val="24"/>
+        </w:rPr>
+        <w:t xml:space="preserve"> += string[</w:t>
+      </w:r>
+      <w:proofErr w:type="spellStart"/>
+      <w:r>
+        <w:rPr>
+          <w:color w:val="000000"/>
+          <w:szCs w:val="24"/>
+        </w:rPr>
+        <w:t>i</w:t>
+      </w:r>
+      <w:proofErr w:type="spellEnd"/>
+      <w:r>
+        <w:rPr>
+          <w:color w:val="000000"/>
+          <w:szCs w:val="24"/>
+        </w:rPr>
+        <w:t xml:space="preserve">] * </w:t>
+      </w:r>
+      <w:proofErr w:type="spellStart"/>
+      <w:r>
+        <w:rPr>
+          <w:color w:val="000000"/>
+          <w:szCs w:val="24"/>
+        </w:rPr>
+        <w:t>pos</w:t>
+      </w:r>
+      <w:proofErr w:type="spellEnd"/>
+    </w:p>
+    <w:p>
+      <w:pPr>
+        <w:tabs>
+          <w:tab w:val="left" w:pos="529"/>
+        </w:tabs>
+        <w:rPr>
+          <w:color w:val="000000"/>
           <w:szCs w:val="24"/>
         </w:rPr>
       </w:pPr>
@@ -2433,20 +3015,158 @@
         </w:rPr>
         <w:tab/>
       </w:r>
-      <w:r>
-        <w:rPr>
-          <w:color w:val="000000"/>
-          <w:szCs w:val="24"/>
-        </w:rPr>
-        <w:t>val = val % tablesize</w:t>
-      </w:r>
-      <w:r>
-        <w:rPr>
-          <w:color w:val="000000"/>
-          <w:szCs w:val="24"/>
-        </w:rPr>
-        <w:tab/>
-      </w:r>
+      <w:proofErr w:type="spellStart"/>
+      <w:r>
+        <w:rPr>
+          <w:color w:val="000000"/>
+          <w:szCs w:val="24"/>
+        </w:rPr>
+        <w:t>val</w:t>
+      </w:r>
+      <w:proofErr w:type="spellEnd"/>
+      <w:r>
+        <w:rPr>
+          <w:color w:val="000000"/>
+          <w:szCs w:val="24"/>
+        </w:rPr>
+        <w:t xml:space="preserve"> = </w:t>
+      </w:r>
+      <w:proofErr w:type="spellStart"/>
+      <w:r>
+        <w:rPr>
+          <w:color w:val="000000"/>
+          <w:szCs w:val="24"/>
+        </w:rPr>
+        <w:t>val</w:t>
+      </w:r>
+      <w:proofErr w:type="spellEnd"/>
+      <w:r>
+        <w:rPr>
+          <w:color w:val="000000"/>
+          <w:szCs w:val="24"/>
+        </w:rPr>
+        <w:t xml:space="preserve"> % </w:t>
+      </w:r>
+      <w:proofErr w:type="spellStart"/>
+      <w:r>
+        <w:rPr>
+          <w:color w:val="000000"/>
+          <w:szCs w:val="24"/>
+        </w:rPr>
+        <w:t>tablesize</w:t>
+      </w:r>
+      <w:proofErr w:type="spellEnd"/>
+      <w:r>
+        <w:rPr>
+          <w:color w:val="000000"/>
+          <w:szCs w:val="24"/>
+        </w:rPr>
+        <w:tab/>
+      </w:r>
+    </w:p>
+    <w:p>
+      <w:pPr>
+        <w:pStyle w:val="NormalWeb"/>
+        <w:spacing w:before="0" w:beforeAutospacing="0" w:after="0"/>
+        <w:rPr>
+          <w:rFonts w:eastAsiaTheme="minorHAnsi"/>
+          <w:color w:val="000000"/>
+          <w:sz w:val="22"/>
+          <w:szCs w:val="22"/>
+        </w:rPr>
+      </w:pPr>
+      <w:r>
+        <w:rPr>
+          <w:color w:val="000000"/>
+          <w:szCs w:val="24"/>
+        </w:rPr>
+        <w:tab/>
+      </w:r>
+      <w:r>
+        <w:rPr>
+          <w:color w:val="000000"/>
+          <w:szCs w:val="24"/>
+        </w:rPr>
+        <w:tab/>
+      </w:r>
+      <w:r>
+        <w:rPr>
+          <w:color w:val="000000"/>
+          <w:szCs w:val="24"/>
+        </w:rPr>
+        <w:tab/>
+      </w:r>
+      <w:r>
+        <w:rPr>
+          <w:rFonts w:eastAsiaTheme="minorHAnsi"/>
+          <w:color w:val="000000"/>
+          <w:sz w:val="22"/>
+          <w:szCs w:val="22"/>
+        </w:rPr>
+        <w:t> if (</w:t>
+      </w:r>
+      <w:proofErr w:type="spellStart"/>
+      <w:r>
+        <w:rPr>
+          <w:rFonts w:eastAsiaTheme="minorHAnsi"/>
+          <w:color w:val="000000"/>
+          <w:sz w:val="22"/>
+          <w:szCs w:val="22"/>
+        </w:rPr>
+        <w:t>val</w:t>
+      </w:r>
+      <w:proofErr w:type="spellEnd"/>
+      <w:r>
+        <w:rPr>
+          <w:rFonts w:eastAsiaTheme="minorHAnsi"/>
+          <w:color w:val="000000"/>
+          <w:sz w:val="22"/>
+          <w:szCs w:val="22"/>
+        </w:rPr>
+        <w:t xml:space="preserve"> &lt; 0):</w:t>
+      </w:r>
+    </w:p>
+    <w:p>
+      <w:pPr>
+        <w:pStyle w:val="NormalWeb"/>
+        <w:spacing w:before="0" w:beforeAutospacing="0" w:after="0"/>
+        <w:ind w:left="2160" w:firstLine="720"/>
+        <w:rPr>
+          <w:rFonts w:eastAsiaTheme="minorHAnsi"/>
+          <w:szCs w:val="24"/>
+        </w:rPr>
+      </w:pPr>
+      <w:proofErr w:type="spellStart"/>
+      <w:r>
+        <w:rPr>
+          <w:rFonts w:eastAsiaTheme="minorHAnsi"/>
+          <w:color w:val="000000"/>
+          <w:sz w:val="22"/>
+          <w:szCs w:val="22"/>
+        </w:rPr>
+        <w:t>val</w:t>
+      </w:r>
+      <w:proofErr w:type="spellEnd"/>
+      <w:r>
+        <w:rPr>
+          <w:rFonts w:eastAsiaTheme="minorHAnsi"/>
+          <w:color w:val="000000"/>
+          <w:sz w:val="22"/>
+          <w:szCs w:val="22"/>
+        </w:rPr>
+        <w:t xml:space="preserve"> += </w:t>
+      </w:r>
+      <w:proofErr w:type="spellStart"/>
+      <w:r>
+        <w:rPr>
+          <w:rFonts w:eastAsiaTheme="minorHAnsi"/>
+          <w:color w:val="000000"/>
+          <w:sz w:val="22"/>
+          <w:szCs w:val="22"/>
+        </w:rPr>
+        <w:t>tablesize</w:t>
+      </w:r>
+      <w:proofErr w:type="spellEnd"/>
       <w:r>
         <w:rPr>
           <w:color w:val="000000"/>
@@ -2491,8 +3211,17 @@
           <w:szCs w:val="24"/>
         </w:rPr>
         <w:tab/>
-        <w:t>return val</w:t>
-      </w:r>
+        <w:t xml:space="preserve">return </w:t>
+      </w:r>
+      <w:proofErr w:type="spellStart"/>
+      <w:r>
+        <w:rPr>
+          <w:color w:val="000000"/>
+          <w:szCs w:val="24"/>
+        </w:rPr>
+        <w:t>val</w:t>
+      </w:r>
+      <w:proofErr w:type="spellEnd"/>
     </w:p>
     <w:p>
       <w:pPr>
@@ -2674,8 +3403,48 @@
           <w:szCs w:val="24"/>
         </w:rPr>
         <w:tab/>
-        <w:t>val = string[len(string)-1] % tablesize</w:t>
-      </w:r>
+      </w:r>
+      <w:proofErr w:type="spellStart"/>
+      <w:r>
+        <w:rPr>
+          <w:color w:val="000000"/>
+          <w:szCs w:val="24"/>
+        </w:rPr>
+        <w:t>val</w:t>
+      </w:r>
+      <w:proofErr w:type="spellEnd"/>
+      <w:r>
+        <w:rPr>
+          <w:color w:val="000000"/>
+          <w:szCs w:val="24"/>
+        </w:rPr>
+        <w:t xml:space="preserve"> = string[</w:t>
+      </w:r>
+      <w:proofErr w:type="spellStart"/>
+      <w:r>
+        <w:rPr>
+          <w:color w:val="000000"/>
+          <w:szCs w:val="24"/>
+        </w:rPr>
+        <w:t>len</w:t>
+      </w:r>
+      <w:proofErr w:type="spellEnd"/>
+      <w:r>
+        <w:rPr>
+          <w:color w:val="000000"/>
+          <w:szCs w:val="24"/>
+        </w:rPr>
+        <w:t xml:space="preserve">(string)-1] % </w:t>
+      </w:r>
+      <w:proofErr w:type="spellStart"/>
+      <w:r>
+        <w:rPr>
+          <w:color w:val="000000"/>
+          <w:szCs w:val="24"/>
+        </w:rPr>
+        <w:t>tablesize</w:t>
+      </w:r>
+      <w:proofErr w:type="spellEnd"/>
       <w:r>
         <w:rPr>
           <w:color w:val="000000"/>
@@ -2752,7 +3521,23 @@
           <w:szCs w:val="24"/>
         </w:rPr>
         <w:tab/>
-        <w:t>if (len(string) == 1):</w:t>
+        <w:t>if (</w:t>
+      </w:r>
+      <w:proofErr w:type="spellStart"/>
+      <w:r>
+        <w:rPr>
+          <w:color w:val="000000"/>
+          <w:szCs w:val="24"/>
+        </w:rPr>
+        <w:t>len</w:t>
+      </w:r>
+      <w:proofErr w:type="spellEnd"/>
+      <w:r>
+        <w:rPr>
+          <w:color w:val="000000"/>
+          <w:szCs w:val="24"/>
+        </w:rPr>
+        <w:t>(string) == 1):</w:t>
       </w:r>
     </w:p>
     <w:p>
@@ -2798,8 +3583,17 @@
           <w:szCs w:val="24"/>
         </w:rPr>
         <w:tab/>
-        <w:t>return val</w:t>
-      </w:r>
+        <w:t xml:space="preserve">return </w:t>
+      </w:r>
+      <w:proofErr w:type="spellStart"/>
+      <w:r>
+        <w:rPr>
+          <w:color w:val="000000"/>
+          <w:szCs w:val="24"/>
+        </w:rPr>
+        <w:t>val</w:t>
+      </w:r>
+      <w:proofErr w:type="spellEnd"/>
     </w:p>
     <w:p>
       <w:pPr>
@@ -2836,7 +3630,23 @@
           <w:color w:val="FF0000"/>
           <w:szCs w:val="24"/>
         </w:rPr>
-        <w:t>#if string contains &gt; 1 characters, loop iterates i from 1 to the last element of the string</w:t>
+        <w:t xml:space="preserve">#if string contains &gt; 1 characters, loop iterates </w:t>
+      </w:r>
+      <w:proofErr w:type="spellStart"/>
+      <w:r>
+        <w:rPr>
+          <w:color w:val="FF0000"/>
+          <w:szCs w:val="24"/>
+        </w:rPr>
+        <w:t>i</w:t>
+      </w:r>
+      <w:proofErr w:type="spellEnd"/>
+      <w:r>
+        <w:rPr>
+          <w:color w:val="FF0000"/>
+          <w:szCs w:val="24"/>
+        </w:rPr>
+        <w:t xml:space="preserve"> from 1 to the last element of the string</w:t>
       </w:r>
     </w:p>
     <w:p>
@@ -2875,7 +3685,55 @@
           <w:szCs w:val="24"/>
         </w:rPr>
         <w:tab/>
-        <w:t xml:space="preserve"> for i in range(1, len(string)) : </w:t>
+        <w:t xml:space="preserve"> for </w:t>
+      </w:r>
+      <w:proofErr w:type="spellStart"/>
+      <w:r>
+        <w:rPr>
+          <w:color w:val="000000"/>
+          <w:szCs w:val="24"/>
+        </w:rPr>
+        <w:t>i</w:t>
+      </w:r>
+      <w:proofErr w:type="spellEnd"/>
+      <w:r>
+        <w:rPr>
+          <w:color w:val="000000"/>
+          <w:szCs w:val="24"/>
+        </w:rPr>
+        <w:t xml:space="preserve"> in </w:t>
+      </w:r>
+      <w:proofErr w:type="gramStart"/>
+      <w:r>
+        <w:rPr>
+          <w:color w:val="000000"/>
+          <w:szCs w:val="24"/>
+        </w:rPr>
+        <w:t>range(</w:t>
+      </w:r>
+      <w:proofErr w:type="gramEnd"/>
+      <w:r>
+        <w:rPr>
+          <w:color w:val="000000"/>
+          <w:szCs w:val="24"/>
+        </w:rPr>
+        <w:t xml:space="preserve">1, </w:t>
+      </w:r>
+      <w:proofErr w:type="spellStart"/>
+      <w:r>
+        <w:rPr>
+          <w:color w:val="000000"/>
+          <w:szCs w:val="24"/>
+        </w:rPr>
+        <w:t>len</w:t>
+      </w:r>
+      <w:proofErr w:type="spellEnd"/>
+      <w:r>
+        <w:rPr>
+          <w:color w:val="000000"/>
+          <w:szCs w:val="24"/>
+        </w:rPr>
+        <w:t xml:space="preserve">(string)) : </w:t>
       </w:r>
     </w:p>
     <w:p>
@@ -2953,12 +3811,21 @@
         </w:rPr>
         <w:tab/>
       </w:r>
-      <w:r>
-        <w:rPr>
-          <w:color w:val="000000"/>
-          <w:szCs w:val="24"/>
-        </w:rPr>
-        <w:t>pos *= 37</w:t>
+      <w:proofErr w:type="spellStart"/>
+      <w:r>
+        <w:rPr>
+          <w:color w:val="000000"/>
+          <w:szCs w:val="24"/>
+        </w:rPr>
+        <w:t>pos</w:t>
+      </w:r>
+      <w:proofErr w:type="spellEnd"/>
+      <w:r>
+        <w:rPr>
+          <w:color w:val="000000"/>
+          <w:szCs w:val="24"/>
+        </w:rPr>
+        <w:t xml:space="preserve"> *= 37</w:t>
       </w:r>
     </w:p>
     <w:p>
@@ -2991,13 +3858,47 @@
         </w:rPr>
         <w:tab/>
       </w:r>
-      <w:r>
-        <w:rPr>
-          <w:color w:val="000000"/>
-          <w:szCs w:val="24"/>
-        </w:rPr>
-        <w:t>pos = pos % tablesize</w:t>
-      </w:r>
+      <w:proofErr w:type="spellStart"/>
+      <w:r>
+        <w:rPr>
+          <w:color w:val="000000"/>
+          <w:szCs w:val="24"/>
+        </w:rPr>
+        <w:t>pos</w:t>
+      </w:r>
+      <w:proofErr w:type="spellEnd"/>
+      <w:r>
+        <w:rPr>
+          <w:color w:val="000000"/>
+          <w:szCs w:val="24"/>
+        </w:rPr>
+        <w:t xml:space="preserve"> = </w:t>
+      </w:r>
+      <w:proofErr w:type="spellStart"/>
+      <w:r>
+        <w:rPr>
+          <w:color w:val="000000"/>
+          <w:szCs w:val="24"/>
+        </w:rPr>
+        <w:t>pos</w:t>
+      </w:r>
+      <w:proofErr w:type="spellEnd"/>
+      <w:r>
+        <w:rPr>
+          <w:color w:val="000000"/>
+          <w:szCs w:val="24"/>
+        </w:rPr>
+        <w:t xml:space="preserve"> % </w:t>
+      </w:r>
+      <w:proofErr w:type="spellStart"/>
+      <w:r>
+        <w:rPr>
+          <w:color w:val="000000"/>
+          <w:szCs w:val="24"/>
+        </w:rPr>
+        <w:t>tablesize</w:t>
+      </w:r>
+      <w:proofErr w:type="spellEnd"/>
     </w:p>
     <w:p>
       <w:pPr>
@@ -3087,15 +3988,57 @@
           <w:szCs w:val="24"/>
         </w:rPr>
         <w:tab/>
-        <w:t xml:space="preserve"> val += s[len(string)-i-1] * pos</w:t>
-      </w:r>
-    </w:p>
-    <w:p>
-      <w:pPr>
-        <w:tabs>
-          <w:tab w:val="left" w:pos="529"/>
-        </w:tabs>
-        <w:rPr>
+        <w:t xml:space="preserve"> </w:t>
+      </w:r>
+      <w:proofErr w:type="spellStart"/>
+      <w:r>
+        <w:rPr>
+          <w:color w:val="000000"/>
+          <w:szCs w:val="24"/>
+        </w:rPr>
+        <w:t>val</w:t>
+      </w:r>
+      <w:proofErr w:type="spellEnd"/>
+      <w:r>
+        <w:rPr>
+          <w:color w:val="000000"/>
+          <w:szCs w:val="24"/>
+        </w:rPr>
+        <w:t xml:space="preserve"> += s[</w:t>
+      </w:r>
+      <w:proofErr w:type="spellStart"/>
+      <w:r>
+        <w:rPr>
+          <w:color w:val="000000"/>
+          <w:szCs w:val="24"/>
+        </w:rPr>
+        <w:t>len</w:t>
+      </w:r>
+      <w:proofErr w:type="spellEnd"/>
+      <w:r>
+        <w:rPr>
+          <w:color w:val="000000"/>
+          <w:szCs w:val="24"/>
+        </w:rPr>
+        <w:t xml:space="preserve">(string)-i-1] * </w:t>
+      </w:r>
+      <w:proofErr w:type="spellStart"/>
+      <w:r>
+        <w:rPr>
+          <w:color w:val="000000"/>
+          <w:szCs w:val="24"/>
+        </w:rPr>
+        <w:t>pos</w:t>
+      </w:r>
+      <w:proofErr w:type="spellEnd"/>
+    </w:p>
+    <w:p>
+      <w:pPr>
+        <w:tabs>
+          <w:tab w:val="left" w:pos="529"/>
+        </w:tabs>
+        <w:rPr>
+          <w:color w:val="000000"/>
           <w:szCs w:val="24"/>
         </w:rPr>
       </w:pPr>
@@ -3125,155 +4068,317 @@
           <w:color w:val="000000"/>
           <w:szCs w:val="24"/>
         </w:rPr>
-        <w:t xml:space="preserve"> val = val % tablesize</w:t>
-      </w:r>
-    </w:p>
-    <w:p>
-      <w:pPr>
-        <w:tabs>
-          <w:tab w:val="left" w:pos="529"/>
-        </w:tabs>
-        <w:rPr>
-          <w:szCs w:val="24"/>
-        </w:rPr>
-      </w:pPr>
-      <w:r>
-        <w:rPr>
-          <w:color w:val="000000"/>
-          <w:szCs w:val="24"/>
-        </w:rPr>
-        <w:t xml:space="preserve">           </w:t>
-      </w:r>
-      <w:r>
-        <w:rPr>
-          <w:color w:val="000000"/>
-          <w:szCs w:val="24"/>
-        </w:rPr>
-        <w:tab/>
         <w:t xml:space="preserve"> </w:t>
       </w:r>
-      <w:r>
-        <w:rPr>
-          <w:color w:val="000000"/>
-          <w:szCs w:val="24"/>
-        </w:rPr>
-        <w:tab/>
-        <w:t>return val</w:t>
-      </w:r>
-    </w:p>
-    <w:p>
-      <w:pPr>
-        <w:rPr>
-          <w:szCs w:val="24"/>
-        </w:rPr>
-      </w:pPr>
-    </w:p>
-    <w:p>
-      <w:pPr>
-        <w:rPr>
-          <w:szCs w:val="24"/>
-        </w:rPr>
-      </w:pPr>
-    </w:p>
-    <w:p>
-      <w:pPr>
-        <w:rPr>
-          <w:szCs w:val="24"/>
-        </w:rPr>
-      </w:pPr>
-    </w:p>
-    <w:p>
-      <w:pPr>
-        <w:rPr>
-          <w:szCs w:val="24"/>
-        </w:rPr>
-      </w:pPr>
-    </w:p>
-    <w:p>
-      <w:pPr>
-        <w:rPr>
-          <w:szCs w:val="24"/>
-        </w:rPr>
-      </w:pPr>
-    </w:p>
-    <w:p>
-      <w:pPr>
-        <w:rPr>
-          <w:szCs w:val="24"/>
-        </w:rPr>
-      </w:pPr>
-    </w:p>
-    <w:p>
-      <w:pPr>
-        <w:rPr>
-          <w:szCs w:val="24"/>
-        </w:rPr>
-      </w:pPr>
-    </w:p>
-    <w:p>
-      <w:pPr>
-        <w:rPr>
-          <w:szCs w:val="24"/>
-        </w:rPr>
-      </w:pPr>
-    </w:p>
-    <w:p>
-      <w:pPr>
-        <w:rPr>
-          <w:szCs w:val="24"/>
-        </w:rPr>
-      </w:pPr>
-    </w:p>
-    <w:p>
-      <w:pPr>
-        <w:rPr>
-          <w:szCs w:val="24"/>
-        </w:rPr>
-      </w:pPr>
-    </w:p>
-    <w:p>
-      <w:pPr>
-        <w:rPr>
-          <w:szCs w:val="24"/>
-        </w:rPr>
-      </w:pPr>
-    </w:p>
-    <w:p>
-      <w:pPr>
-        <w:rPr>
-          <w:szCs w:val="24"/>
-        </w:rPr>
-      </w:pPr>
-    </w:p>
-    <w:p>
-      <w:pPr>
-        <w:rPr>
-          <w:szCs w:val="24"/>
-        </w:rPr>
-      </w:pPr>
-    </w:p>
-    <w:p>
-      <w:pPr>
-        <w:rPr>
-          <w:szCs w:val="24"/>
-        </w:rPr>
-      </w:pPr>
-    </w:p>
-    <w:p>
-      <w:pPr>
-        <w:rPr>
-          <w:szCs w:val="24"/>
-        </w:rPr>
-      </w:pPr>
-    </w:p>
-    <w:p>
-      <w:pPr>
-        <w:rPr>
-          <w:szCs w:val="24"/>
-        </w:rPr>
-      </w:pPr>
-      <w:bookmarkStart w:id="0" w:name="_GoBack"/>
-      <w:bookmarkEnd w:id="0"/>
+      <w:proofErr w:type="spellStart"/>
+      <w:r>
+        <w:rPr>
+          <w:color w:val="000000"/>
+          <w:szCs w:val="24"/>
+        </w:rPr>
+        <w:t>val</w:t>
+      </w:r>
+      <w:proofErr w:type="spellEnd"/>
+      <w:r>
+        <w:rPr>
+          <w:color w:val="000000"/>
+          <w:szCs w:val="24"/>
+        </w:rPr>
+        <w:t xml:space="preserve"> = </w:t>
+      </w:r>
+      <w:proofErr w:type="spellStart"/>
+      <w:r>
+        <w:rPr>
+          <w:color w:val="000000"/>
+          <w:szCs w:val="24"/>
+        </w:rPr>
+        <w:t>val</w:t>
+      </w:r>
+      <w:proofErr w:type="spellEnd"/>
+      <w:r>
+        <w:rPr>
+          <w:color w:val="000000"/>
+          <w:szCs w:val="24"/>
+        </w:rPr>
+        <w:t xml:space="preserve"> % </w:t>
+      </w:r>
+      <w:proofErr w:type="spellStart"/>
+      <w:r>
+        <w:rPr>
+          <w:color w:val="000000"/>
+          <w:szCs w:val="24"/>
+        </w:rPr>
+        <w:t>tablesize</w:t>
+      </w:r>
+      <w:proofErr w:type="spellEnd"/>
+    </w:p>
+    <w:p>
+      <w:pPr>
+        <w:pStyle w:val="NormalWeb"/>
+        <w:spacing w:before="0" w:beforeAutospacing="0" w:after="0"/>
+        <w:rPr>
+          <w:rFonts w:eastAsiaTheme="minorHAnsi"/>
+          <w:color w:val="000000"/>
+          <w:sz w:val="22"/>
+          <w:szCs w:val="22"/>
+        </w:rPr>
+      </w:pPr>
+      <w:r>
+        <w:rPr>
+          <w:color w:val="000000"/>
+          <w:szCs w:val="24"/>
+        </w:rPr>
+        <w:tab/>
+      </w:r>
+      <w:r>
+        <w:rPr>
+          <w:color w:val="000000"/>
+          <w:szCs w:val="24"/>
+        </w:rPr>
+        <w:tab/>
+      </w:r>
+      <w:r>
+        <w:rPr>
+          <w:color w:val="000000"/>
+          <w:szCs w:val="24"/>
+        </w:rPr>
+        <w:tab/>
+      </w:r>
+      <w:r>
+        <w:rPr>
+          <w:rFonts w:eastAsiaTheme="minorHAnsi"/>
+          <w:color w:val="000000"/>
+          <w:sz w:val="22"/>
+          <w:szCs w:val="22"/>
+        </w:rPr>
+        <w:t>if (</w:t>
+      </w:r>
+      <w:proofErr w:type="spellStart"/>
+      <w:r>
+        <w:rPr>
+          <w:rFonts w:eastAsiaTheme="minorHAnsi"/>
+          <w:color w:val="000000"/>
+          <w:sz w:val="22"/>
+          <w:szCs w:val="22"/>
+        </w:rPr>
+        <w:t>val</w:t>
+      </w:r>
+      <w:proofErr w:type="spellEnd"/>
+      <w:r>
+        <w:rPr>
+          <w:rFonts w:eastAsiaTheme="minorHAnsi"/>
+          <w:color w:val="000000"/>
+          <w:sz w:val="22"/>
+          <w:szCs w:val="22"/>
+        </w:rPr>
+        <w:t xml:space="preserve"> &lt; 0)</w:t>
+      </w:r>
+      <w:r>
+        <w:rPr>
+          <w:rFonts w:eastAsiaTheme="minorHAnsi"/>
+          <w:color w:val="000000"/>
+          <w:sz w:val="22"/>
+          <w:szCs w:val="22"/>
+        </w:rPr>
+        <w:t>:</w:t>
+      </w:r>
+    </w:p>
+    <w:p>
+      <w:pPr>
+        <w:pStyle w:val="NormalWeb"/>
+        <w:spacing w:before="0" w:beforeAutospacing="0" w:after="0"/>
+        <w:ind w:left="2160" w:firstLine="720"/>
+        <w:rPr>
+          <w:rFonts w:eastAsiaTheme="minorHAnsi"/>
+          <w:color w:val="000000"/>
+          <w:sz w:val="22"/>
+          <w:szCs w:val="22"/>
+        </w:rPr>
+      </w:pPr>
+      <w:proofErr w:type="spellStart"/>
+      <w:r>
+        <w:rPr>
+          <w:rFonts w:eastAsiaTheme="minorHAnsi"/>
+          <w:color w:val="000000"/>
+          <w:sz w:val="22"/>
+          <w:szCs w:val="22"/>
+        </w:rPr>
+        <w:t>val</w:t>
+      </w:r>
+      <w:proofErr w:type="spellEnd"/>
+      <w:r>
+        <w:rPr>
+          <w:rFonts w:eastAsiaTheme="minorHAnsi"/>
+          <w:color w:val="000000"/>
+          <w:sz w:val="22"/>
+          <w:szCs w:val="22"/>
+        </w:rPr>
+        <w:t xml:space="preserve"> += </w:t>
+      </w:r>
+      <w:proofErr w:type="spellStart"/>
+      <w:r>
+        <w:rPr>
+          <w:rFonts w:eastAsiaTheme="minorHAnsi"/>
+          <w:color w:val="000000"/>
+          <w:sz w:val="22"/>
+          <w:szCs w:val="22"/>
+        </w:rPr>
+        <w:t>tablesize</w:t>
+      </w:r>
+      <w:proofErr w:type="spellEnd"/>
+    </w:p>
+    <w:p>
+      <w:pPr>
+        <w:pStyle w:val="NormalWeb"/>
+        <w:spacing w:before="0" w:beforeAutospacing="0" w:after="0"/>
+        <w:rPr>
+          <w:szCs w:val="24"/>
+        </w:rPr>
+      </w:pPr>
+      <w:r>
+        <w:rPr>
+          <w:color w:val="000000"/>
+          <w:szCs w:val="24"/>
+        </w:rPr>
+        <w:t xml:space="preserve"> </w:t>
+      </w:r>
+      <w:r>
+        <w:rPr>
+          <w:color w:val="000000"/>
+          <w:szCs w:val="24"/>
+        </w:rPr>
+        <w:tab/>
+        <w:t xml:space="preserve"> </w:t>
+      </w:r>
+      <w:r>
+        <w:rPr>
+          <w:color w:val="000000"/>
+          <w:szCs w:val="24"/>
+        </w:rPr>
+        <w:tab/>
+        <w:t xml:space="preserve">return </w:t>
+      </w:r>
+      <w:proofErr w:type="spellStart"/>
+      <w:r>
+        <w:rPr>
+          <w:color w:val="000000"/>
+          <w:szCs w:val="24"/>
+        </w:rPr>
+        <w:t>val</w:t>
+      </w:r>
+      <w:proofErr w:type="spellEnd"/>
+    </w:p>
+    <w:p>
+      <w:pPr>
+        <w:rPr>
+          <w:szCs w:val="24"/>
+        </w:rPr>
+      </w:pPr>
+    </w:p>
+    <w:p>
+      <w:pPr>
+        <w:rPr>
+          <w:szCs w:val="24"/>
+        </w:rPr>
+      </w:pPr>
+    </w:p>
+    <w:p>
+      <w:pPr>
+        <w:rPr>
+          <w:szCs w:val="24"/>
+        </w:rPr>
+      </w:pPr>
+    </w:p>
+    <w:p>
+      <w:pPr>
+        <w:rPr>
+          <w:szCs w:val="24"/>
+        </w:rPr>
+      </w:pPr>
+    </w:p>
+    <w:p>
+      <w:pPr>
+        <w:rPr>
+          <w:szCs w:val="24"/>
+        </w:rPr>
+      </w:pPr>
+    </w:p>
+    <w:p>
+      <w:pPr>
+        <w:rPr>
+          <w:szCs w:val="24"/>
+        </w:rPr>
+      </w:pPr>
+    </w:p>
+    <w:p>
+      <w:pPr>
+        <w:rPr>
+          <w:szCs w:val="24"/>
+        </w:rPr>
+      </w:pPr>
+    </w:p>
+    <w:p>
+      <w:pPr>
+        <w:rPr>
+          <w:szCs w:val="24"/>
+        </w:rPr>
+      </w:pPr>
+    </w:p>
+    <w:p>
+      <w:pPr>
+        <w:rPr>
+          <w:szCs w:val="24"/>
+        </w:rPr>
+      </w:pPr>
+    </w:p>
+    <w:p>
+      <w:pPr>
+        <w:rPr>
+          <w:szCs w:val="24"/>
+        </w:rPr>
+      </w:pPr>
+    </w:p>
+    <w:p>
+      <w:pPr>
+        <w:rPr>
+          <w:szCs w:val="24"/>
+        </w:rPr>
+      </w:pPr>
+    </w:p>
+    <w:p>
+      <w:pPr>
+        <w:rPr>
+          <w:szCs w:val="24"/>
+        </w:rPr>
+      </w:pPr>
+    </w:p>
+    <w:p>
+      <w:pPr>
+        <w:rPr>
+          <w:szCs w:val="24"/>
+        </w:rPr>
+      </w:pPr>
+    </w:p>
+    <w:p>
+      <w:pPr>
+        <w:rPr>
+          <w:szCs w:val="24"/>
+        </w:rPr>
+      </w:pPr>
+    </w:p>
+    <w:p>
+      <w:pPr>
+        <w:rPr>
+          <w:szCs w:val="24"/>
+        </w:rPr>
+      </w:pPr>
+    </w:p>
+    <w:p>
+      <w:pPr>
+        <w:rPr>
+          <w:szCs w:val="24"/>
+        </w:rPr>
+      </w:pPr>
     </w:p>
     <w:p>
       <w:pPr>
@@ -4607,11 +5712,19 @@
                 <w:szCs w:val="24"/>
               </w:rPr>
             </w:pPr>
+            <w:proofErr w:type="spellStart"/>
             <w:r>
               <w:rPr>
                 <w:szCs w:val="24"/>
               </w:rPr>
-              <w:t>Monge Properties</w:t>
+              <w:t>Monge</w:t>
+            </w:r>
+            <w:proofErr w:type="spellEnd"/>
+            <w:r>
+              <w:rPr>
+                <w:szCs w:val="24"/>
+              </w:rPr>
+              <w:t xml:space="preserve"> Properties</w:t>
             </w:r>
           </w:p>
         </w:tc>
@@ -5345,7 +6458,6 @@
     <w:name w:val="Normal (Web)"/>
     <w:basedOn w:val="Normal"/>
     <w:uiPriority w:val="99"/>
-    <w:semiHidden/>
     <w:unhideWhenUsed/>
     <w:rsid w:val="00666E46"/>
     <w:pPr>

</xml_diff>